<commit_message>
click/drag functionality in task card component
</commit_message>
<xml_diff>
--- a/task-flow-docs.docx
+++ b/task-flow-docs.docx
@@ -15,8 +15,13 @@
     </w:p>
     <w:p/>
     <w:p>
-      <w:r>
-        <w:t xml:space="preserve">TaskForm: </w:t>
+      <w:proofErr w:type="spellStart"/>
+      <w:r>
+        <w:t>TaskForm</w:t>
+      </w:r>
+      <w:proofErr w:type="spellEnd"/>
+      <w:r>
+        <w:t xml:space="preserve">: </w:t>
       </w:r>
     </w:p>
     <w:p>
@@ -41,8 +46,13 @@
     <w:p/>
     <w:p>
       <w:r>
-        <w:t>-make input values {variable} so they stay current with setVariable</w:t>
-      </w:r>
+        <w:t xml:space="preserve">-make input values {variable} so they stay current with </w:t>
+      </w:r>
+      <w:proofErr w:type="spellStart"/>
+      <w:r>
+        <w:t>setVariable</w:t>
+      </w:r>
+      <w:proofErr w:type="spellEnd"/>
     </w:p>
     <w:p/>
     <w:p>
@@ -64,7 +74,20 @@
     <w:p/>
     <w:p>
       <w:r>
-        <w:t>{tasks.map(task =&gt; (</w:t>
+        <w:t>{</w:t>
+      </w:r>
+      <w:proofErr w:type="spellStart"/>
+      <w:proofErr w:type="gramStart"/>
+      <w:r>
+        <w:t>tasks.map</w:t>
+      </w:r>
+      <w:proofErr w:type="spellEnd"/>
+      <w:r>
+        <w:t>(</w:t>
+      </w:r>
+      <w:proofErr w:type="gramEnd"/>
+      <w:r>
+        <w:t>task =&gt; (</w:t>
       </w:r>
     </w:p>
     <w:p>
@@ -74,27 +97,76 @@
     </w:p>
     <w:p>
       <w:r>
-        <w:t xml:space="preserve">            {task.name}{' '}</w:t>
-      </w:r>
-    </w:p>
-    <w:p>
-      <w:r>
-        <w:t xml:space="preserve">            &lt;button onClick={() =&gt; {</w:t>
-      </w:r>
-    </w:p>
-    <w:p>
-      <w:r>
-        <w:t xml:space="preserve">              setArtists(</w:t>
-      </w:r>
-    </w:p>
-    <w:p>
-      <w:r>
-        <w:t xml:space="preserve">                tasks.filter(t =&gt;</w:t>
-      </w:r>
-    </w:p>
-    <w:p>
-      <w:r>
-        <w:t xml:space="preserve">                  t.id !==tasks.id</w:t>
+        <w:t xml:space="preserve">            {</w:t>
+      </w:r>
+      <w:proofErr w:type="gramStart"/>
+      <w:r>
+        <w:t>task.name}{</w:t>
+      </w:r>
+      <w:proofErr w:type="gramEnd"/>
+      <w:r>
+        <w:t>' '}</w:t>
+      </w:r>
+    </w:p>
+    <w:p>
+      <w:r>
+        <w:t xml:space="preserve">            &lt;button </w:t>
+      </w:r>
+      <w:proofErr w:type="spellStart"/>
+      <w:r>
+        <w:t>onClick</w:t>
+      </w:r>
+      <w:proofErr w:type="spellEnd"/>
+      <w:proofErr w:type="gramStart"/>
+      <w:r>
+        <w:t>={</w:t>
+      </w:r>
+      <w:proofErr w:type="gramEnd"/>
+      <w:r>
+        <w:t>() =&gt; {</w:t>
+      </w:r>
+    </w:p>
+    <w:p>
+      <w:r>
+        <w:t xml:space="preserve">              </w:t>
+      </w:r>
+      <w:proofErr w:type="spellStart"/>
+      <w:proofErr w:type="gramStart"/>
+      <w:r>
+        <w:t>setArtists</w:t>
+      </w:r>
+      <w:proofErr w:type="spellEnd"/>
+      <w:r>
+        <w:t>(</w:t>
+      </w:r>
+      <w:proofErr w:type="gramEnd"/>
+    </w:p>
+    <w:p>
+      <w:r>
+        <w:t xml:space="preserve">                </w:t>
+      </w:r>
+      <w:proofErr w:type="spellStart"/>
+      <w:proofErr w:type="gramStart"/>
+      <w:r>
+        <w:t>tasks.filter</w:t>
+      </w:r>
+      <w:proofErr w:type="spellEnd"/>
+      <w:proofErr w:type="gramEnd"/>
+      <w:r>
+        <w:t>(t =&gt;</w:t>
+      </w:r>
+    </w:p>
+    <w:p>
+      <w:r>
+        <w:t xml:space="preserve">                  t.</w:t>
+      </w:r>
+      <w:proofErr w:type="gramStart"/>
+      <w:r>
+        <w:t>id !</w:t>
+      </w:r>
+      <w:proofErr w:type="gramEnd"/>
+      <w:r>
+        <w:t>==tasks.id</w:t>
       </w:r>
     </w:p>
     <w:p>
@@ -230,7 +302,15 @@
         <w:t>Optional dropdown input</w:t>
       </w:r>
       <w:r>
-        <w:t xml:space="preserve"> on create task card</w:t>
+        <w:t xml:space="preserve"> on </w:t>
+      </w:r>
+      <w:proofErr w:type="gramStart"/>
+      <w:r>
+        <w:t>create</w:t>
+      </w:r>
+      <w:proofErr w:type="gramEnd"/>
+      <w:r>
+        <w:t xml:space="preserve"> task card</w:t>
       </w:r>
       <w:r>
         <w:t xml:space="preserve"> to choose task type</w:t>
@@ -273,8 +353,13 @@
         <w:t>-</w:t>
       </w:r>
       <w:r>
-        <w:t>save LocalStorage</w:t>
-      </w:r>
+        <w:t xml:space="preserve">save </w:t>
+      </w:r>
+      <w:proofErr w:type="spellStart"/>
+      <w:r>
+        <w:t>LocalStorage</w:t>
+      </w:r>
+      <w:proofErr w:type="spellEnd"/>
     </w:p>
     <w:p>
       <w:r>
@@ -288,6 +373,7 @@
       </w:r>
     </w:p>
     <w:p>
+      <w:proofErr w:type="spellStart"/>
       <w:r>
         <w:rPr>
           <w:rFonts w:ascii="Consolas" w:hAnsi="Consolas" w:cs="Consolas"/>
@@ -309,6 +395,7 @@
         </w:rPr>
         <w:t>setItem</w:t>
       </w:r>
+      <w:proofErr w:type="spellEnd"/>
       <w:r>
         <w:rPr>
           <w:rFonts w:ascii="Consolas" w:hAnsi="Consolas" w:cs="Consolas"/>
@@ -406,6 +493,13 @@
     </w:p>
     <w:p/>
     <w:p/>
+    <w:p>
+      <w:r>
+        <w:t>left and right arrows to move forward/backward in list (by id / splice)</w:t>
+      </w:r>
+    </w:p>
+    <w:p/>
+    <w:p/>
     <w:p/>
     <w:p>
       <w:r>
@@ -425,8 +519,14 @@
     <w:p/>
     <w:p>
       <w:r>
-        <w:t>-play/pause - fontawesome</w:t>
-      </w:r>
+        <w:lastRenderedPageBreak/>
+        <w:t xml:space="preserve">-play/pause - </w:t>
+      </w:r>
+      <w:proofErr w:type="spellStart"/>
+      <w:r>
+        <w:t>fontawesome</w:t>
+      </w:r>
+      <w:proofErr w:type="spellEnd"/>
     </w:p>
     <w:p/>
     <w:p>
@@ -436,7 +536,6 @@
     </w:p>
     <w:p>
       <w:r>
-        <w:lastRenderedPageBreak/>
         <w:tab/>
       </w:r>
       <w:r>
@@ -454,17 +553,170 @@
       <w:r>
         <w:t xml:space="preserve"> (volume / </w:t>
       </w:r>
-      <w:r>
-        <w:t>tone)</w:t>
-      </w:r>
-    </w:p>
-    <w:p/>
-    <w:p/>
-    <w:p>
-      <w:r>
-        <w:t>Clic</w:t>
-      </w:r>
-    </w:p>
+      <w:proofErr w:type="spellStart"/>
+      <w:r>
+        <w:t>tone</w:t>
+      </w:r>
+      <w:proofErr w:type="spellEnd"/>
+      <w:r>
+        <w:t>)</w:t>
+      </w:r>
+    </w:p>
+    <w:p/>
+    <w:p/>
+    <w:p>
+      <w:pPr>
+        <w:rPr>
+          <w:b/>
+          <w:bCs/>
+        </w:rPr>
+      </w:pPr>
+      <w:r>
+        <w:rPr>
+          <w:b/>
+          <w:bCs/>
+        </w:rPr>
+        <w:t>1/2</w:t>
+      </w:r>
+      <w:r>
+        <w:rPr>
+          <w:b/>
+          <w:bCs/>
+        </w:rPr>
+        <w:t>3</w:t>
+      </w:r>
+      <w:r>
+        <w:rPr>
+          <w:b/>
+          <w:bCs/>
+        </w:rPr>
+        <w:t>/2023</w:t>
+      </w:r>
+    </w:p>
+    <w:p>
+      <w:pPr>
+        <w:rPr>
+          <w:b/>
+          <w:bCs/>
+        </w:rPr>
+      </w:pPr>
+    </w:p>
+    <w:p>
+      <w:pPr>
+        <w:rPr>
+          <w:b/>
+          <w:bCs/>
+        </w:rPr>
+      </w:pPr>
+    </w:p>
+    <w:p>
+      <w:pPr>
+        <w:rPr>
+          <w:b/>
+          <w:bCs/>
+        </w:rPr>
+      </w:pPr>
+      <w:r>
+        <w:rPr>
+          <w:b/>
+          <w:bCs/>
+        </w:rPr>
+        <w:t>SEE IF ELEMENTS OVERLAP:</w:t>
+      </w:r>
+    </w:p>
+    <w:p>
+      <w:r>
+        <w:t>-</w:t>
+      </w:r>
+      <w:r>
+        <w:t xml:space="preserve">store </w:t>
+      </w:r>
+      <w:r>
+        <w:t>width, height, and left/top offset in task object</w:t>
+      </w:r>
+      <w:r>
+        <w:t xml:space="preserve"> (on first render)</w:t>
+      </w:r>
+      <w:r>
+        <w:t>.</w:t>
+      </w:r>
+    </w:p>
+    <w:p>
+      <w:r>
+        <w:t>-on browser resize, re-trigger this on all elements.</w:t>
+      </w:r>
+    </w:p>
+    <w:p>
+      <w:pPr>
+        <w:rPr>
+          <w:b/>
+          <w:bCs/>
+        </w:rPr>
+      </w:pPr>
+    </w:p>
+    <w:p>
+      <w:r>
+        <w:t xml:space="preserve">on </w:t>
+      </w:r>
+      <w:proofErr w:type="spellStart"/>
+      <w:r>
+        <w:t>mouseup</w:t>
+      </w:r>
+      <w:proofErr w:type="spellEnd"/>
+      <w:r>
+        <w:t xml:space="preserve"> </w:t>
+      </w:r>
+      <w:proofErr w:type="gramStart"/>
+      <w:r>
+        <w:t xml:space="preserve">– </w:t>
+      </w:r>
+      <w:r>
+        <w:t xml:space="preserve"> loop</w:t>
+      </w:r>
+      <w:proofErr w:type="gramEnd"/>
+      <w:r>
+        <w:t xml:space="preserve"> through tasks, </w:t>
+      </w:r>
+      <w:r>
+        <w:t xml:space="preserve">compare </w:t>
+      </w:r>
+      <w:r>
+        <w:t>current element’s x/y position and see if it is within range (</w:t>
+      </w:r>
+      <w:r>
+        <w:t>(</w:t>
+      </w:r>
+      <w:r>
+        <w:t xml:space="preserve">0 + </w:t>
+      </w:r>
+      <w:proofErr w:type="spellStart"/>
+      <w:r>
+        <w:t>leftOffset</w:t>
+      </w:r>
+      <w:proofErr w:type="spellEnd"/>
+      <w:r>
+        <w:t xml:space="preserve">) through (width + </w:t>
+      </w:r>
+      <w:proofErr w:type="spellStart"/>
+      <w:r>
+        <w:t>leftOffset</w:t>
+      </w:r>
+      <w:proofErr w:type="spellEnd"/>
+      <w:r>
+        <w:t>)</w:t>
+      </w:r>
+      <w:r>
+        <w:t xml:space="preserve">). </w:t>
+      </w:r>
+    </w:p>
+    <w:p>
+      <w:r>
+        <w:t>If lines up, switch positions in array</w:t>
+      </w:r>
+    </w:p>
+    <w:p/>
+    <w:p/>
+    <w:p/>
     <w:sectPr>
       <w:pgSz w:w="12240" w:h="15840"/>
       <w:pgMar w:top="1440" w:right="1440" w:bottom="1440" w:left="1440" w:header="720" w:footer="720" w:gutter="0"/>

</xml_diff>

<commit_message>
created general dropdown component for both color and sound / added sound quality as part of task object (may not be working yet) / use display: flex for one column layout at 605px / some new task card styling changes
</commit_message>
<xml_diff>
--- a/task-flow-docs.docx
+++ b/task-flow-docs.docx
@@ -2,27 +2,6 @@
 <file path=word/document.xml><?xml version="1.0" encoding="utf-8"?>
 <w:document xmlns:wpc="http://schemas.microsoft.com/office/word/2010/wordprocessingCanvas" xmlns:cx="http://schemas.microsoft.com/office/drawing/2014/chartex" xmlns:cx1="http://schemas.microsoft.com/office/drawing/2015/9/8/chartex" xmlns:cx2="http://schemas.microsoft.com/office/drawing/2015/10/21/chartex" xmlns:cx3="http://schemas.microsoft.com/office/drawing/2016/5/9/chartex" xmlns:cx4="http://schemas.microsoft.com/office/drawing/2016/5/10/chartex" xmlns:cx5="http://schemas.microsoft.com/office/drawing/2016/5/11/chartex" xmlns:cx6="http://schemas.microsoft.com/office/drawing/2016/5/12/chartex" xmlns:cx7="http://schemas.microsoft.com/office/drawing/2016/5/13/chartex" xmlns:cx8="http://schemas.microsoft.com/office/drawing/2016/5/14/chartex" xmlns:mc="http://schemas.openxmlformats.org/markup-compatibility/2006" xmlns:aink="http://schemas.microsoft.com/office/drawing/2016/ink" xmlns:am3d="http://schemas.microsoft.com/office/drawing/2017/model3d" xmlns:o="urn:schemas-microsoft-com:office:office" xmlns:oel="http://schemas.microsoft.com/office/2019/extlst" xmlns:r="http://schemas.openxmlformats.org/officeDocument/2006/relationships" xmlns:m="http://schemas.openxmlformats.org/officeDocument/2006/math" xmlns:v="urn:schemas-microsoft-com:vml" xmlns:wp14="http://schemas.microsoft.com/office/word/2010/wordprocessingDrawing" xmlns:wp="http://schemas.openxmlformats.org/drawingml/2006/wordprocessingDrawing" xmlns:w10="urn:schemas-microsoft-com:office:word" xmlns:w="http://schemas.openxmlformats.org/wordprocessingml/2006/main" xmlns:w14="http://schemas.microsoft.com/office/word/2010/wordml" xmlns:w15="http://schemas.microsoft.com/office/word/2012/wordml" xmlns:w16cex="http://schemas.microsoft.com/office/word/2018/wordml/cex" xmlns:w16cid="http://schemas.microsoft.com/office/word/2016/wordml/cid" xmlns:w16="http://schemas.microsoft.com/office/word/2018/wordml" xmlns:w16sdtdh="http://schemas.microsoft.com/office/word/2020/wordml/sdtdatahash" xmlns:w16se="http://schemas.microsoft.com/office/word/2015/wordml/symex" xmlns:wpg="http://schemas.microsoft.com/office/word/2010/wordprocessingGroup" xmlns:wpi="http://schemas.microsoft.com/office/word/2010/wordprocessingInk" xmlns:wne="http://schemas.microsoft.com/office/word/2006/wordml" xmlns:wps="http://schemas.microsoft.com/office/word/2010/wordprocessingShape" mc:Ignorable="w14 w15 w16se w16cid w16 w16cex w16sdtdh wp14">
   <w:body>
-    <w:p>
-      <w:r>
-        <w:t>1/18/2023</w:t>
-      </w:r>
-    </w:p>
-    <w:p/>
-    <w:p>
-      <w:r>
-        <w:t xml:space="preserve">-work on design (find models) </w:t>
-      </w:r>
-    </w:p>
-    <w:p>
-      <w:r>
-        <w:t>-fix extra 0 in time</w:t>
-      </w:r>
-    </w:p>
-    <w:p>
-      <w:r>
-        <w:t xml:space="preserve">-find default timer sound </w:t>
-      </w:r>
-    </w:p>
     <w:p/>
     <w:p/>
     <w:p>
@@ -305,6 +284,7 @@
     </w:p>
     <w:p>
       <w:r>
+        <w:lastRenderedPageBreak/>
         <w:t>-add time (1 minute)</w:t>
       </w:r>
     </w:p>

</xml_diff>

<commit_message>
rough click/drag/swap functionality for cards. To-do = 1) use y as page height rather than view/window height   2) if card is released while hovering over two cards, determine which card it is covering most
</commit_message>
<xml_diff>
--- a/task-flow-docs.docx
+++ b/task-flow-docs.docx
@@ -2,7 +2,21 @@
 <file path=word/document.xml><?xml version="1.0" encoding="utf-8"?>
 <w:document xmlns:wpc="http://schemas.microsoft.com/office/word/2010/wordprocessingCanvas" xmlns:cx="http://schemas.microsoft.com/office/drawing/2014/chartex" xmlns:cx1="http://schemas.microsoft.com/office/drawing/2015/9/8/chartex" xmlns:cx2="http://schemas.microsoft.com/office/drawing/2015/10/21/chartex" xmlns:cx3="http://schemas.microsoft.com/office/drawing/2016/5/9/chartex" xmlns:cx4="http://schemas.microsoft.com/office/drawing/2016/5/10/chartex" xmlns:cx5="http://schemas.microsoft.com/office/drawing/2016/5/11/chartex" xmlns:cx6="http://schemas.microsoft.com/office/drawing/2016/5/12/chartex" xmlns:cx7="http://schemas.microsoft.com/office/drawing/2016/5/13/chartex" xmlns:cx8="http://schemas.microsoft.com/office/drawing/2016/5/14/chartex" xmlns:mc="http://schemas.openxmlformats.org/markup-compatibility/2006" xmlns:aink="http://schemas.microsoft.com/office/drawing/2016/ink" xmlns:am3d="http://schemas.microsoft.com/office/drawing/2017/model3d" xmlns:o="urn:schemas-microsoft-com:office:office" xmlns:oel="http://schemas.microsoft.com/office/2019/extlst" xmlns:r="http://schemas.openxmlformats.org/officeDocument/2006/relationships" xmlns:m="http://schemas.openxmlformats.org/officeDocument/2006/math" xmlns:v="urn:schemas-microsoft-com:vml" xmlns:wp14="http://schemas.microsoft.com/office/word/2010/wordprocessingDrawing" xmlns:wp="http://schemas.openxmlformats.org/drawingml/2006/wordprocessingDrawing" xmlns:w10="urn:schemas-microsoft-com:office:word" xmlns:w="http://schemas.openxmlformats.org/wordprocessingml/2006/main" xmlns:w14="http://schemas.microsoft.com/office/word/2010/wordml" xmlns:w15="http://schemas.microsoft.com/office/word/2012/wordml" xmlns:w16cex="http://schemas.microsoft.com/office/word/2018/wordml/cex" xmlns:w16cid="http://schemas.microsoft.com/office/word/2016/wordml/cid" xmlns:w16="http://schemas.microsoft.com/office/word/2018/wordml" xmlns:w16sdtdh="http://schemas.microsoft.com/office/word/2020/wordml/sdtdatahash" xmlns:w16se="http://schemas.microsoft.com/office/word/2015/wordml/symex" xmlns:wpg="http://schemas.microsoft.com/office/word/2010/wordprocessingGroup" xmlns:wpi="http://schemas.microsoft.com/office/word/2010/wordprocessingInk" xmlns:wne="http://schemas.microsoft.com/office/word/2006/wordml" xmlns:wps="http://schemas.microsoft.com/office/word/2010/wordprocessingShape" mc:Ignorable="w14 w15 w16se w16cid w16 w16cex w16sdtdh wp14">
   <w:body>
-    <w:p/>
+    <w:p>
+      <w:pPr>
+        <w:rPr>
+          <w:b/>
+          <w:bCs/>
+        </w:rPr>
+      </w:pPr>
+      <w:r>
+        <w:rPr>
+          <w:b/>
+          <w:bCs/>
+        </w:rPr>
+        <w:t>https://isamatov.com/prevent-timers-stopping-javascript/</w:t>
+      </w:r>
+    </w:p>
     <w:p/>
     <w:p>
       <w:r>

</xml_diff>